<commit_message>
Vivchar lab3 graphics added
</commit_message>
<xml_diff>
--- a/Vivchar/lab3/otchet.docx
+++ b/Vivchar/lab3/otchet.docx
@@ -1647,7 +1647,7 @@
           <w:sz w:val="32"/>
           <w:szCs w:val="36"/>
         </w:rPr>
-        <w:t>2.1. н</w:t>
+        <w:t xml:space="preserve">2.1. </w:t>
       </w:r>
       <w:proofErr w:type="spellStart"/>
       <w:r>
@@ -1656,7 +1656,7 @@
           <w:sz w:val="32"/>
           <w:szCs w:val="36"/>
         </w:rPr>
-        <w:t>адежностные</w:t>
+        <w:t>надежностные</w:t>
       </w:r>
       <w:proofErr w:type="spellEnd"/>
       <w:r>
@@ -2764,16 +2764,156 @@
           <w:rFonts w:ascii="Times New Roman" w:hAnsi="Times New Roman" w:cs="Times New Roman"/>
           <w:sz w:val="32"/>
           <w:szCs w:val="36"/>
+        </w:rPr>
+      </w:pPr>
+      <w:r>
+        <w:rPr>
+          <w:rFonts w:ascii="Times New Roman" w:hAnsi="Times New Roman" w:cs="Times New Roman"/>
+          <w:sz w:val="32"/>
+          <w:szCs w:val="36"/>
+        </w:rPr>
+        <w:t>Z1=</w:t>
+      </w:r>
+      <w:r>
+        <w:rPr>
+          <w:rFonts w:ascii="Times New Roman" w:hAnsi="Times New Roman" w:cs="Times New Roman"/>
+          <w:sz w:val="32"/>
+          <w:szCs w:val="36"/>
+        </w:rPr>
+        <w:t xml:space="preserve"> </w:t>
+      </w:r>
+      <w:r>
+        <w:rPr>
+          <w:rFonts w:ascii="Times New Roman" w:hAnsi="Times New Roman" w:cs="Times New Roman"/>
+          <w:sz w:val="32"/>
+          <w:szCs w:val="36"/>
+        </w:rPr>
+        <w:t xml:space="preserve">1; </w:t>
+      </w:r>
+    </w:p>
+    <w:p>
+      <w:pPr>
+        <w:spacing w:after="0"/>
+        <w:ind w:firstLine="708"/>
+        <w:rPr>
+          <w:rFonts w:ascii="Times New Roman" w:hAnsi="Times New Roman" w:cs="Times New Roman"/>
+          <w:sz w:val="32"/>
+          <w:szCs w:val="36"/>
+        </w:rPr>
+      </w:pPr>
+      <w:r>
+        <w:rPr>
+          <w:rFonts w:ascii="Times New Roman" w:hAnsi="Times New Roman" w:cs="Times New Roman"/>
+          <w:sz w:val="32"/>
+          <w:szCs w:val="36"/>
+        </w:rPr>
+        <w:t>Z2=</w:t>
+      </w:r>
+      <w:r>
+        <w:rPr>
+          <w:rFonts w:ascii="Times New Roman" w:hAnsi="Times New Roman" w:cs="Times New Roman"/>
+          <w:sz w:val="32"/>
+          <w:szCs w:val="36"/>
+        </w:rPr>
+        <w:t xml:space="preserve"> </w:t>
+      </w:r>
+      <w:r>
+        <w:rPr>
+          <w:rFonts w:ascii="Times New Roman" w:hAnsi="Times New Roman" w:cs="Times New Roman"/>
+          <w:sz w:val="32"/>
+          <w:szCs w:val="36"/>
+        </w:rPr>
+        <w:t xml:space="preserve">1; </w:t>
+      </w:r>
+    </w:p>
+    <w:p>
+      <w:pPr>
+        <w:spacing w:after="0"/>
+        <w:ind w:firstLine="708"/>
+        <w:rPr>
+          <w:rFonts w:ascii="Times New Roman" w:hAnsi="Times New Roman" w:cs="Times New Roman"/>
+          <w:sz w:val="32"/>
+          <w:szCs w:val="36"/>
+        </w:rPr>
+      </w:pPr>
+      <w:r>
+        <w:rPr>
+          <w:rFonts w:ascii="Times New Roman" w:hAnsi="Times New Roman" w:cs="Times New Roman"/>
+          <w:sz w:val="32"/>
+          <w:szCs w:val="36"/>
+        </w:rPr>
+        <w:t xml:space="preserve">С=5; </w:t>
+      </w:r>
+    </w:p>
+    <w:p>
+      <w:pPr>
+        <w:spacing w:after="0"/>
+        <w:ind w:firstLine="708"/>
+        <w:rPr>
+          <w:rFonts w:ascii="Times New Roman" w:hAnsi="Times New Roman" w:cs="Times New Roman"/>
+          <w:sz w:val="32"/>
+          <w:szCs w:val="36"/>
+        </w:rPr>
+      </w:pPr>
+      <w:r>
+        <w:rPr>
+          <w:rFonts w:ascii="Times New Roman" w:hAnsi="Times New Roman" w:cs="Times New Roman"/>
+          <w:sz w:val="32"/>
+          <w:szCs w:val="36"/>
+        </w:rPr>
+        <w:t>TО1=</w:t>
+      </w:r>
+      <w:r>
+        <w:rPr>
+          <w:rFonts w:ascii="Times New Roman" w:hAnsi="Times New Roman" w:cs="Times New Roman"/>
+          <w:sz w:val="32"/>
+          <w:szCs w:val="36"/>
+        </w:rPr>
+        <w:t xml:space="preserve"> 8</w:t>
+      </w:r>
+      <w:r>
+        <w:rPr>
+          <w:rFonts w:ascii="Times New Roman" w:hAnsi="Times New Roman" w:cs="Times New Roman"/>
+          <w:sz w:val="32"/>
+          <w:szCs w:val="36"/>
+        </w:rPr>
+        <w:t xml:space="preserve"> мин.; </w:t>
+      </w:r>
+    </w:p>
+    <w:p>
+      <w:pPr>
+        <w:spacing w:after="0"/>
+        <w:ind w:firstLine="708"/>
+        <w:rPr>
+          <w:rFonts w:ascii="Times New Roman" w:hAnsi="Times New Roman" w:cs="Times New Roman"/>
+          <w:sz w:val="32"/>
+          <w:szCs w:val="36"/>
+        </w:rPr>
+      </w:pPr>
+      <w:r>
+        <w:rPr>
+          <w:rFonts w:ascii="Times New Roman" w:hAnsi="Times New Roman" w:cs="Times New Roman"/>
+          <w:sz w:val="32"/>
+          <w:szCs w:val="36"/>
           <w:lang w:val="en-US"/>
         </w:rPr>
-      </w:pPr>
-      <w:r>
-        <w:rPr>
-          <w:rFonts w:ascii="Times New Roman" w:hAnsi="Times New Roman" w:cs="Times New Roman"/>
-          <w:sz w:val="32"/>
-          <w:szCs w:val="36"/>
-        </w:rPr>
-        <w:t>Z1=</w:t>
+        <w:t>TO</w:t>
+      </w:r>
+      <w:r>
+        <w:rPr>
+          <w:rFonts w:ascii="Times New Roman" w:hAnsi="Times New Roman" w:cs="Times New Roman"/>
+          <w:sz w:val="32"/>
+          <w:szCs w:val="36"/>
+        </w:rPr>
+        <w:t>2=</w:t>
+      </w:r>
+      <w:r>
+        <w:rPr>
+          <w:rFonts w:ascii="Times New Roman" w:hAnsi="Times New Roman" w:cs="Times New Roman"/>
+          <w:sz w:val="32"/>
+          <w:szCs w:val="36"/>
+        </w:rPr>
+        <w:t xml:space="preserve"> 10</w:t>
       </w:r>
       <w:r>
         <w:rPr>
@@ -2789,7 +2929,15 @@
           <w:sz w:val="32"/>
           <w:szCs w:val="36"/>
         </w:rPr>
-        <w:t xml:space="preserve">1; </w:t>
+        <w:t>мин</w:t>
+      </w:r>
+      <w:r>
+        <w:rPr>
+          <w:rFonts w:ascii="Times New Roman" w:hAnsi="Times New Roman" w:cs="Times New Roman"/>
+          <w:sz w:val="32"/>
+          <w:szCs w:val="36"/>
+        </w:rPr>
+        <w:t xml:space="preserve">.; </w:t>
       </w:r>
     </w:p>
     <w:p>
@@ -2800,31 +2948,17 @@
           <w:rFonts w:ascii="Times New Roman" w:hAnsi="Times New Roman" w:cs="Times New Roman"/>
           <w:sz w:val="32"/>
           <w:szCs w:val="36"/>
-        </w:rPr>
-      </w:pPr>
-      <w:r>
-        <w:rPr>
-          <w:rFonts w:ascii="Times New Roman" w:hAnsi="Times New Roman" w:cs="Times New Roman"/>
-          <w:sz w:val="32"/>
-          <w:szCs w:val="36"/>
-        </w:rPr>
-        <w:t>Z2=</w:t>
-      </w:r>
-      <w:r>
-        <w:rPr>
-          <w:rFonts w:ascii="Times New Roman" w:hAnsi="Times New Roman" w:cs="Times New Roman"/>
-          <w:sz w:val="32"/>
-          <w:szCs w:val="36"/>
-        </w:rPr>
-        <w:t xml:space="preserve"> </w:t>
-      </w:r>
-      <w:r>
-        <w:rPr>
-          <w:rFonts w:ascii="Times New Roman" w:hAnsi="Times New Roman" w:cs="Times New Roman"/>
-          <w:sz w:val="32"/>
-          <w:szCs w:val="36"/>
-        </w:rPr>
-        <w:t xml:space="preserve">1; </w:t>
+          <w:lang w:val="en-US"/>
+        </w:rPr>
+      </w:pPr>
+      <w:r>
+        <w:rPr>
+          <w:rFonts w:ascii="Times New Roman" w:hAnsi="Times New Roman" w:cs="Times New Roman"/>
+          <w:sz w:val="32"/>
+          <w:szCs w:val="36"/>
+          <w:lang w:val="en-US"/>
+        </w:rPr>
+        <w:t xml:space="preserve">ZO1=1; </w:t>
       </w:r>
     </w:p>
     <w:p>
@@ -2835,15 +2969,17 @@
           <w:rFonts w:ascii="Times New Roman" w:hAnsi="Times New Roman" w:cs="Times New Roman"/>
           <w:sz w:val="32"/>
           <w:szCs w:val="36"/>
-        </w:rPr>
-      </w:pPr>
-      <w:r>
-        <w:rPr>
-          <w:rFonts w:ascii="Times New Roman" w:hAnsi="Times New Roman" w:cs="Times New Roman"/>
-          <w:sz w:val="32"/>
-          <w:szCs w:val="36"/>
-        </w:rPr>
-        <w:t xml:space="preserve">С=5; </w:t>
+          <w:lang w:val="en-US"/>
+        </w:rPr>
+      </w:pPr>
+      <w:r>
+        <w:rPr>
+          <w:rFonts w:ascii="Times New Roman" w:hAnsi="Times New Roman" w:cs="Times New Roman"/>
+          <w:sz w:val="32"/>
+          <w:szCs w:val="36"/>
+          <w:lang w:val="en-US"/>
+        </w:rPr>
+        <w:t xml:space="preserve">ZO2=1; </w:t>
       </w:r>
     </w:p>
     <w:p>
@@ -2854,31 +2990,45 @@
           <w:rFonts w:ascii="Times New Roman" w:hAnsi="Times New Roman" w:cs="Times New Roman"/>
           <w:sz w:val="32"/>
           <w:szCs w:val="36"/>
-        </w:rPr>
-      </w:pPr>
-      <w:r>
-        <w:rPr>
-          <w:rFonts w:ascii="Times New Roman" w:hAnsi="Times New Roman" w:cs="Times New Roman"/>
-          <w:sz w:val="32"/>
-          <w:szCs w:val="36"/>
-        </w:rPr>
-        <w:t>TО1=</w:t>
-      </w:r>
-      <w:r>
-        <w:rPr>
-          <w:rFonts w:ascii="Times New Roman" w:hAnsi="Times New Roman" w:cs="Times New Roman"/>
-          <w:sz w:val="32"/>
-          <w:szCs w:val="36"/>
-        </w:rPr>
-        <w:t xml:space="preserve"> 8</w:t>
-      </w:r>
-      <w:r>
-        <w:rPr>
-          <w:rFonts w:ascii="Times New Roman" w:hAnsi="Times New Roman" w:cs="Times New Roman"/>
-          <w:sz w:val="32"/>
-          <w:szCs w:val="36"/>
-        </w:rPr>
-        <w:t xml:space="preserve"> мин.; </w:t>
+          <w:lang w:val="en-US"/>
+        </w:rPr>
+      </w:pPr>
+      <w:proofErr w:type="spellStart"/>
+      <w:r>
+        <w:rPr>
+          <w:rFonts w:ascii="Times New Roman" w:hAnsi="Times New Roman" w:cs="Times New Roman"/>
+          <w:sz w:val="32"/>
+          <w:szCs w:val="36"/>
+          <w:lang w:val="en-US"/>
+        </w:rPr>
+        <w:t>Totk</w:t>
+      </w:r>
+      <w:proofErr w:type="spellEnd"/>
+      <w:r>
+        <w:rPr>
+          <w:rFonts w:ascii="Times New Roman" w:hAnsi="Times New Roman" w:cs="Times New Roman"/>
+          <w:sz w:val="32"/>
+          <w:szCs w:val="36"/>
+          <w:lang w:val="en-US"/>
+        </w:rPr>
+        <w:t xml:space="preserve">1=15 </w:t>
+      </w:r>
+      <w:r>
+        <w:rPr>
+          <w:rFonts w:ascii="Times New Roman" w:hAnsi="Times New Roman" w:cs="Times New Roman"/>
+          <w:sz w:val="32"/>
+          <w:szCs w:val="36"/>
+        </w:rPr>
+        <w:t>мин</w:t>
+      </w:r>
+      <w:r>
+        <w:rPr>
+          <w:rFonts w:ascii="Times New Roman" w:hAnsi="Times New Roman" w:cs="Times New Roman"/>
+          <w:sz w:val="32"/>
+          <w:szCs w:val="36"/>
+          <w:lang w:val="en-US"/>
+        </w:rPr>
+        <w:t xml:space="preserve">.; </w:t>
       </w:r>
     </w:p>
     <w:p>
@@ -2889,25 +3039,9 @@
           <w:rFonts w:ascii="Times New Roman" w:hAnsi="Times New Roman" w:cs="Times New Roman"/>
           <w:sz w:val="32"/>
           <w:szCs w:val="36"/>
-        </w:rPr>
-      </w:pPr>
-      <w:r>
-        <w:rPr>
-          <w:rFonts w:ascii="Times New Roman" w:hAnsi="Times New Roman" w:cs="Times New Roman"/>
-          <w:sz w:val="32"/>
-          <w:szCs w:val="36"/>
           <w:lang w:val="en-US"/>
         </w:rPr>
-        <w:t>TO2=</w:t>
-      </w:r>
-      <w:r>
-        <w:rPr>
-          <w:rFonts w:ascii="Times New Roman" w:hAnsi="Times New Roman" w:cs="Times New Roman"/>
-          <w:sz w:val="32"/>
-          <w:szCs w:val="36"/>
-        </w:rPr>
-        <w:t xml:space="preserve"> 10</w:t>
-      </w:r>
+      </w:pPr>
       <w:r>
         <w:rPr>
           <w:rFonts w:ascii="Times New Roman" w:hAnsi="Times New Roman" w:cs="Times New Roman"/>
@@ -2915,9 +3049,26 @@
           <w:szCs w:val="36"/>
           <w:lang w:val="en-US"/>
         </w:rPr>
-        <w:t xml:space="preserve"> </w:t>
-      </w:r>
-      <w:proofErr w:type="gramStart"/>
+        <w:t>Tv</w:t>
+      </w:r>
+      <w:r>
+        <w:rPr>
+          <w:rFonts w:ascii="Times New Roman" w:hAnsi="Times New Roman" w:cs="Times New Roman"/>
+          <w:sz w:val="32"/>
+          <w:szCs w:val="36"/>
+          <w:lang w:val="en-US"/>
+        </w:rPr>
+        <w:t xml:space="preserve">1= </w:t>
+      </w:r>
+      <w:r>
+        <w:rPr>
+          <w:rFonts w:ascii="Times New Roman" w:hAnsi="Times New Roman" w:cs="Times New Roman"/>
+          <w:sz w:val="32"/>
+          <w:szCs w:val="36"/>
+          <w:lang w:val="en-US"/>
+        </w:rPr>
+        <w:t>7</w:t>
+      </w:r>
       <w:r>
         <w:rPr>
           <w:rFonts w:ascii="Times New Roman" w:hAnsi="Times New Roman" w:cs="Times New Roman"/>
@@ -2933,215 +3084,7 @@
           <w:szCs w:val="36"/>
           <w:lang w:val="en-US"/>
         </w:rPr>
-        <w:t>.;</w:t>
-      </w:r>
-      <w:proofErr w:type="gramEnd"/>
-      <w:r>
-        <w:rPr>
-          <w:rFonts w:ascii="Times New Roman" w:hAnsi="Times New Roman" w:cs="Times New Roman"/>
-          <w:sz w:val="32"/>
-          <w:szCs w:val="36"/>
-          <w:lang w:val="en-US"/>
-        </w:rPr>
-        <w:t xml:space="preserve"> </w:t>
-      </w:r>
-    </w:p>
-    <w:p>
-      <w:pPr>
-        <w:spacing w:after="0"/>
-        <w:ind w:firstLine="708"/>
-        <w:rPr>
-          <w:rFonts w:ascii="Times New Roman" w:hAnsi="Times New Roman" w:cs="Times New Roman"/>
-          <w:sz w:val="32"/>
-          <w:szCs w:val="36"/>
-        </w:rPr>
-      </w:pPr>
-      <w:r>
-        <w:rPr>
-          <w:rFonts w:ascii="Times New Roman" w:hAnsi="Times New Roman" w:cs="Times New Roman"/>
-          <w:sz w:val="32"/>
-          <w:szCs w:val="36"/>
-          <w:lang w:val="en-US"/>
-        </w:rPr>
-        <w:t>ZO1=</w:t>
-      </w:r>
-      <w:proofErr w:type="gramStart"/>
-      <w:r>
-        <w:rPr>
-          <w:rFonts w:ascii="Times New Roman" w:hAnsi="Times New Roman" w:cs="Times New Roman"/>
-          <w:sz w:val="32"/>
-          <w:szCs w:val="36"/>
-          <w:lang w:val="en-US"/>
-        </w:rPr>
-        <w:t>1;</w:t>
-      </w:r>
-      <w:proofErr w:type="gramEnd"/>
-      <w:r>
-        <w:rPr>
-          <w:rFonts w:ascii="Times New Roman" w:hAnsi="Times New Roman" w:cs="Times New Roman"/>
-          <w:sz w:val="32"/>
-          <w:szCs w:val="36"/>
-          <w:lang w:val="en-US"/>
-        </w:rPr>
-        <w:t xml:space="preserve"> </w:t>
-      </w:r>
-    </w:p>
-    <w:p>
-      <w:pPr>
-        <w:spacing w:after="0"/>
-        <w:ind w:firstLine="708"/>
-        <w:rPr>
-          <w:rFonts w:ascii="Times New Roman" w:hAnsi="Times New Roman" w:cs="Times New Roman"/>
-          <w:sz w:val="32"/>
-          <w:szCs w:val="36"/>
-        </w:rPr>
-      </w:pPr>
-      <w:r>
-        <w:rPr>
-          <w:rFonts w:ascii="Times New Roman" w:hAnsi="Times New Roman" w:cs="Times New Roman"/>
-          <w:sz w:val="32"/>
-          <w:szCs w:val="36"/>
-          <w:lang w:val="en-US"/>
-        </w:rPr>
-        <w:t>ZO2=</w:t>
-      </w:r>
-      <w:proofErr w:type="gramStart"/>
-      <w:r>
-        <w:rPr>
-          <w:rFonts w:ascii="Times New Roman" w:hAnsi="Times New Roman" w:cs="Times New Roman"/>
-          <w:sz w:val="32"/>
-          <w:szCs w:val="36"/>
-          <w:lang w:val="en-US"/>
-        </w:rPr>
-        <w:t>1;</w:t>
-      </w:r>
-      <w:proofErr w:type="gramEnd"/>
-      <w:r>
-        <w:rPr>
-          <w:rFonts w:ascii="Times New Roman" w:hAnsi="Times New Roman" w:cs="Times New Roman"/>
-          <w:sz w:val="32"/>
-          <w:szCs w:val="36"/>
-          <w:lang w:val="en-US"/>
-        </w:rPr>
-        <w:t xml:space="preserve"> </w:t>
-      </w:r>
-    </w:p>
-    <w:p>
-      <w:pPr>
-        <w:spacing w:after="0"/>
-        <w:ind w:firstLine="708"/>
-        <w:rPr>
-          <w:rFonts w:ascii="Times New Roman" w:hAnsi="Times New Roman" w:cs="Times New Roman"/>
-          <w:sz w:val="32"/>
-          <w:szCs w:val="36"/>
-        </w:rPr>
-      </w:pPr>
-      <w:proofErr w:type="spellStart"/>
-      <w:r>
-        <w:rPr>
-          <w:rFonts w:ascii="Times New Roman" w:hAnsi="Times New Roman" w:cs="Times New Roman"/>
-          <w:sz w:val="32"/>
-          <w:szCs w:val="36"/>
-          <w:lang w:val="en-US"/>
-        </w:rPr>
-        <w:t>Totk</w:t>
-      </w:r>
-      <w:proofErr w:type="spellEnd"/>
-      <w:r>
-        <w:rPr>
-          <w:rFonts w:ascii="Times New Roman" w:hAnsi="Times New Roman" w:cs="Times New Roman"/>
-          <w:sz w:val="32"/>
-          <w:szCs w:val="36"/>
-        </w:rPr>
-        <w:t xml:space="preserve">1=15 </w:t>
-      </w:r>
-      <w:proofErr w:type="gramStart"/>
-      <w:r>
-        <w:rPr>
-          <w:rFonts w:ascii="Times New Roman" w:hAnsi="Times New Roman" w:cs="Times New Roman"/>
-          <w:sz w:val="32"/>
-          <w:szCs w:val="36"/>
-        </w:rPr>
-        <w:t>мин</w:t>
-      </w:r>
-      <w:r>
-        <w:rPr>
-          <w:rFonts w:ascii="Times New Roman" w:hAnsi="Times New Roman" w:cs="Times New Roman"/>
-          <w:sz w:val="32"/>
-          <w:szCs w:val="36"/>
-        </w:rPr>
-        <w:t>.;</w:t>
-      </w:r>
-      <w:proofErr w:type="gramEnd"/>
-      <w:r>
-        <w:rPr>
-          <w:rFonts w:ascii="Times New Roman" w:hAnsi="Times New Roman" w:cs="Times New Roman"/>
-          <w:sz w:val="32"/>
-          <w:szCs w:val="36"/>
-        </w:rPr>
-        <w:t xml:space="preserve"> </w:t>
-      </w:r>
-    </w:p>
-    <w:p>
-      <w:pPr>
-        <w:spacing w:after="0"/>
-        <w:ind w:firstLine="708"/>
-        <w:rPr>
-          <w:rFonts w:ascii="Times New Roman" w:hAnsi="Times New Roman" w:cs="Times New Roman"/>
-          <w:sz w:val="32"/>
-          <w:szCs w:val="36"/>
-        </w:rPr>
-      </w:pPr>
-      <w:r>
-        <w:rPr>
-          <w:rFonts w:ascii="Times New Roman" w:hAnsi="Times New Roman" w:cs="Times New Roman"/>
-          <w:sz w:val="32"/>
-          <w:szCs w:val="36"/>
-          <w:lang w:val="en-US"/>
-        </w:rPr>
-        <w:t>Tv</w:t>
-      </w:r>
-      <w:r>
-        <w:rPr>
-          <w:rFonts w:ascii="Times New Roman" w:hAnsi="Times New Roman" w:cs="Times New Roman"/>
-          <w:sz w:val="32"/>
-          <w:szCs w:val="36"/>
-        </w:rPr>
-        <w:t xml:space="preserve">1= </w:t>
-      </w:r>
-      <w:r>
-        <w:rPr>
-          <w:rFonts w:ascii="Times New Roman" w:hAnsi="Times New Roman" w:cs="Times New Roman"/>
-          <w:sz w:val="32"/>
-          <w:szCs w:val="36"/>
-        </w:rPr>
-        <w:t>7</w:t>
-      </w:r>
-      <w:r>
-        <w:rPr>
-          <w:rFonts w:ascii="Times New Roman" w:hAnsi="Times New Roman" w:cs="Times New Roman"/>
-          <w:sz w:val="32"/>
-          <w:szCs w:val="36"/>
-        </w:rPr>
-        <w:t>мин</w:t>
-      </w:r>
-      <w:proofErr w:type="gramStart"/>
-      <w:r>
-        <w:rPr>
-          <w:rFonts w:ascii="Times New Roman" w:hAnsi="Times New Roman" w:cs="Times New Roman"/>
-          <w:sz w:val="32"/>
-          <w:szCs w:val="36"/>
-        </w:rPr>
-        <w:t>.;</w:t>
-      </w:r>
-      <w:proofErr w:type="gramEnd"/>
-      <w:r>
-        <w:rPr>
-          <w:rFonts w:ascii="Times New Roman" w:hAnsi="Times New Roman" w:cs="Times New Roman"/>
-          <w:sz w:val="32"/>
-          <w:szCs w:val="36"/>
-        </w:rPr>
-        <w:t xml:space="preserve"> </w:t>
+        <w:t xml:space="preserve">.; </w:t>
       </w:r>
     </w:p>
     <w:p>
@@ -3323,6 +3266,7 @@
         <w:rPr>
           <w:rFonts w:ascii="Times New Roman" w:hAnsi="Times New Roman" w:cs="Times New Roman"/>
           <w:bCs/>
+          <w:noProof/>
           <w:sz w:val="36"/>
           <w:szCs w:val="36"/>
           <w:lang w:val="en-US"/>
@@ -3614,7 +3558,6 @@
           <w:rFonts w:ascii="Times New Roman" w:hAnsi="Times New Roman" w:cs="Times New Roman"/>
           <w:sz w:val="32"/>
           <w:szCs w:val="36"/>
-          <w:lang w:val="en-US"/>
         </w:rPr>
       </w:pPr>
       <w:r>
@@ -3683,23 +3626,23 @@
           <w:rFonts w:ascii="Times New Roman" w:hAnsi="Times New Roman" w:cs="Times New Roman"/>
           <w:sz w:val="32"/>
           <w:szCs w:val="36"/>
+        </w:rPr>
+      </w:pPr>
+    </w:p>
+    <w:p>
+      <w:pPr>
+        <w:spacing w:after="0"/>
+        <w:rPr>
+          <w:rFonts w:ascii="Times New Roman" w:hAnsi="Times New Roman" w:cs="Times New Roman"/>
+          <w:sz w:val="32"/>
+          <w:szCs w:val="36"/>
           <w:lang w:val="en-US"/>
         </w:rPr>
       </w:pPr>
-    </w:p>
-    <w:p>
-      <w:pPr>
-        <w:spacing w:after="0"/>
-        <w:rPr>
-          <w:rFonts w:ascii="Times New Roman" w:hAnsi="Times New Roman" w:cs="Times New Roman"/>
-          <w:sz w:val="32"/>
-          <w:szCs w:val="36"/>
-          <w:lang w:val="en-US"/>
-        </w:rPr>
-      </w:pPr>
-      <w:r>
-        <w:rPr>
-          <w:rFonts w:ascii="Times New Roman" w:hAnsi="Times New Roman" w:cs="Times New Roman"/>
+      <w:r>
+        <w:rPr>
+          <w:rFonts w:ascii="Times New Roman" w:hAnsi="Times New Roman" w:cs="Times New Roman"/>
+          <w:noProof/>
           <w:sz w:val="32"/>
           <w:szCs w:val="36"/>
           <w:lang w:val="en-US"/>
@@ -3751,7 +3694,6 @@
           <w:iCs/>
           <w:sz w:val="24"/>
           <w:szCs w:val="24"/>
-          <w:lang w:val="en-US"/>
         </w:rPr>
       </w:pPr>
       <w:r>
@@ -3772,29 +3714,7 @@
           <w:sz w:val="24"/>
           <w:szCs w:val="24"/>
         </w:rPr>
-        <w:t xml:space="preserve"> 2 Схема </w:t>
-      </w:r>
-      <w:proofErr w:type="gramStart"/>
-      <w:r>
-        <w:rPr>
-          <w:rFonts w:ascii="Times New Roman" w:hAnsi="Times New Roman" w:cs="Times New Roman"/>
-          <w:i/>
-          <w:iCs/>
-          <w:sz w:val="24"/>
-          <w:szCs w:val="24"/>
-        </w:rPr>
-        <w:t>СМО</w:t>
-      </w:r>
-      <w:proofErr w:type="gramEnd"/>
-      <w:r>
-        <w:rPr>
-          <w:rFonts w:ascii="Times New Roman" w:hAnsi="Times New Roman" w:cs="Times New Roman"/>
-          <w:i/>
-          <w:iCs/>
-          <w:sz w:val="24"/>
-          <w:szCs w:val="24"/>
-        </w:rPr>
-        <w:t xml:space="preserve"> реализованная в </w:t>
+        <w:t xml:space="preserve"> 2 Схема СМО реализованная в </w:t>
       </w:r>
       <w:proofErr w:type="spellStart"/>
       <w:r>
@@ -3820,9 +3740,30 @@
           <w:iCs/>
           <w:sz w:val="24"/>
           <w:szCs w:val="24"/>
+        </w:rPr>
+      </w:pPr>
+    </w:p>
+    <w:p>
+      <w:pPr>
+        <w:spacing w:after="0"/>
+        <w:jc w:val="center"/>
+        <w:rPr>
+          <w:rFonts w:ascii="Times New Roman" w:hAnsi="Times New Roman" w:cs="Times New Roman"/>
+          <w:b/>
+          <w:sz w:val="36"/>
+          <w:szCs w:val="36"/>
           <w:lang w:val="en-US"/>
         </w:rPr>
       </w:pPr>
+      <w:r>
+        <w:rPr>
+          <w:rFonts w:ascii="Times New Roman" w:hAnsi="Times New Roman" w:cs="Times New Roman"/>
+          <w:b/>
+          <w:sz w:val="36"/>
+          <w:szCs w:val="36"/>
+        </w:rPr>
+        <w:t xml:space="preserve">Получение результатов моделирования </w:t>
+      </w:r>
     </w:p>
     <w:p>
       <w:pPr>
@@ -3840,28 +3781,7 @@
         <w:rPr>
           <w:rFonts w:ascii="Times New Roman" w:hAnsi="Times New Roman" w:cs="Times New Roman"/>
           <w:b/>
-          <w:sz w:val="36"/>
-          <w:szCs w:val="36"/>
-        </w:rPr>
-        <w:t xml:space="preserve">Получение результатов моделирования </w:t>
-      </w:r>
-    </w:p>
-    <w:p>
-      <w:pPr>
-        <w:spacing w:after="0"/>
-        <w:jc w:val="center"/>
-        <w:rPr>
-          <w:rFonts w:ascii="Times New Roman" w:hAnsi="Times New Roman" w:cs="Times New Roman"/>
-          <w:b/>
-          <w:sz w:val="36"/>
-          <w:szCs w:val="36"/>
-          <w:lang w:val="en-US"/>
-        </w:rPr>
-      </w:pPr>
-      <w:r>
-        <w:rPr>
-          <w:rFonts w:ascii="Times New Roman" w:hAnsi="Times New Roman" w:cs="Times New Roman"/>
-          <w:b/>
+          <w:noProof/>
           <w:sz w:val="36"/>
           <w:szCs w:val="36"/>
           <w:lang w:val="en-US"/>
@@ -3910,7 +3830,6 @@
           <w:rFonts w:ascii="Times New Roman" w:hAnsi="Times New Roman" w:cs="Times New Roman"/>
           <w:sz w:val="32"/>
           <w:szCs w:val="32"/>
-          <w:lang w:val="en-US"/>
         </w:rPr>
       </w:pPr>
       <w:r>
@@ -4055,6 +3974,7 @@
           <w:rFonts w:ascii="Times New Roman" w:hAnsi="Times New Roman" w:cs="Times New Roman"/>
           <w:sz w:val="32"/>
           <w:szCs w:val="32"/>
+          <w:lang w:val="en-US"/>
         </w:rPr>
       </w:pPr>
       <w:proofErr w:type="spellStart"/>
@@ -4092,6 +4012,28 @@
         </w:rPr>
         <w:t>.</w:t>
       </w:r>
+    </w:p>
+    <w:p>
+      <w:pPr>
+        <w:spacing w:after="0"/>
+        <w:rPr>
+          <w:rFonts w:ascii="Times New Roman" w:hAnsi="Times New Roman" w:cs="Times New Roman"/>
+          <w:sz w:val="32"/>
+          <w:szCs w:val="32"/>
+          <w:lang w:val="en-US"/>
+        </w:rPr>
+      </w:pPr>
+    </w:p>
+    <w:p>
+      <w:pPr>
+        <w:spacing w:after="0"/>
+        <w:rPr>
+          <w:rFonts w:ascii="Times New Roman" w:hAnsi="Times New Roman" w:cs="Times New Roman"/>
+          <w:sz w:val="32"/>
+          <w:szCs w:val="32"/>
+          <w:lang w:val="en-US"/>
+        </w:rPr>
+      </w:pPr>
     </w:p>
     <w:sectPr>
       <w:pgSz w:w="11906" w:h="16838"/>
@@ -4858,6 +4800,7 @@
   <w:style w:type="character" w:default="1" w:styleId="a0">
     <w:name w:val="Default Paragraph Font"/>
     <w:uiPriority w:val="1"/>
+    <w:semiHidden/>
     <w:unhideWhenUsed/>
   </w:style>
   <w:style w:type="table" w:default="1" w:styleId="a1">

</xml_diff>